<commit_message>
update: add report for 3 part
</commit_message>
<xml_diff>
--- a/results/Отчет.docx
+++ b/results/Отчет.docx
@@ -28,13 +28,31 @@
         <w:ind w:firstLine="0"/>
         <w:jc w:val="center"/>
       </w:pPr>
+      <w:proofErr w:type="spellStart"/>
       <w:r>
         <w:rPr>
           <w:b/>
           <w:bCs/>
         </w:rPr>
-        <w:t>Lab SCR1 pipeline</w:t>
-      </w:r>
+        <w:t>Lab</w:t>
+      </w:r>
+      <w:proofErr w:type="spellEnd"/>
+      <w:r>
+        <w:rPr>
+          <w:b/>
+          <w:bCs/>
+        </w:rPr>
+        <w:t xml:space="preserve"> SCR1 </w:t>
+      </w:r>
+      <w:proofErr w:type="spellStart"/>
+      <w:r>
+        <w:rPr>
+          <w:b/>
+          <w:bCs/>
+        </w:rPr>
+        <w:t>pipeline</w:t>
+      </w:r>
+      <w:proofErr w:type="spellEnd"/>
     </w:p>
     <w:p>
       <w:pPr>
@@ -116,8 +134,13 @@
               <w:ind w:firstLine="0"/>
               <w:jc w:val="center"/>
             </w:pPr>
-            <w:r>
-              <w:t>Arch #1</w:t>
+            <w:proofErr w:type="spellStart"/>
+            <w:r>
+              <w:t>Arch</w:t>
+            </w:r>
+            <w:proofErr w:type="spellEnd"/>
+            <w:r>
+              <w:t xml:space="preserve"> #1</w:t>
             </w:r>
           </w:p>
         </w:tc>
@@ -137,8 +160,13 @@
               <w:ind w:firstLine="0"/>
               <w:jc w:val="center"/>
             </w:pPr>
-            <w:r>
-              <w:t>Arch #2</w:t>
+            <w:proofErr w:type="spellStart"/>
+            <w:r>
+              <w:t>Arch</w:t>
+            </w:r>
+            <w:proofErr w:type="spellEnd"/>
+            <w:r>
+              <w:t xml:space="preserve"> #2</w:t>
             </w:r>
           </w:p>
         </w:tc>
@@ -284,12 +312,14 @@
       <w:r>
         <w:t xml:space="preserve"> – это команда безусловного перехода, которая записывает в регистр </w:t>
       </w:r>
+      <w:proofErr w:type="spellStart"/>
       <w:r>
         <w:rPr>
           <w:lang w:val="en-US"/>
         </w:rPr>
         <w:t>rd</w:t>
       </w:r>
+      <w:proofErr w:type="spellEnd"/>
       <w:r>
         <w:t xml:space="preserve"> = </w:t>
       </w:r>
@@ -335,17 +365,17 @@
         <w:jc w:val="both"/>
       </w:pPr>
       <w:r>
-        <w:t>Для разборки был в</w:t>
-      </w:r>
-      <w:r>
-        <w:t>ыбран файл с тестом «</w:t>
-      </w:r>
+        <w:t>Для разборки был выбран файл с тестом «</w:t>
+      </w:r>
+      <w:proofErr w:type="spellStart"/>
+      <w:proofErr w:type="gramStart"/>
       <w:r>
         <w:rPr>
           <w:lang w:val="en-US"/>
         </w:rPr>
         <w:t>jal</w:t>
       </w:r>
+      <w:proofErr w:type="spellEnd"/>
       <w:r>
         <w:t>.</w:t>
       </w:r>
@@ -355,6 +385,7 @@
         </w:rPr>
         <w:t>S</w:t>
       </w:r>
+      <w:proofErr w:type="gramEnd"/>
       <w:r>
         <w:t>».</w:t>
       </w:r>
@@ -482,6 +513,7 @@
               </w:rPr>
               <w:t>0 &lt;_</w:t>
             </w:r>
+            <w:proofErr w:type="spellStart"/>
             <w:r>
               <w:rPr>
                 <w:lang w:val="en-US"/>
@@ -500,6 +532,7 @@
               </w:rPr>
               <w:t>test</w:t>
             </w:r>
+            <w:proofErr w:type="spellEnd"/>
             <w:r>
               <w:rPr>
                 <w:lang w:val="en-US"/>
@@ -619,22 +652,23 @@
                 <w:lang w:val="en-US"/>
               </w:rPr>
               <w:tab/>
-              <w:t>jal</w:t>
-            </w:r>
+            </w:r>
+            <w:proofErr w:type="spellStart"/>
             <w:r>
               <w:rPr>
                 <w:highlight w:val="green"/>
                 <w:lang w:val="en-US"/>
               </w:rPr>
-              <w:tab/>
-              <w:t xml:space="preserve">tp,2ae </w:t>
-            </w:r>
+              <w:t>jal</w:t>
+            </w:r>
+            <w:proofErr w:type="spellEnd"/>
             <w:r>
               <w:rPr>
                 <w:highlight w:val="green"/>
                 <w:lang w:val="en-US"/>
               </w:rPr>
-              <w:t>&lt;target_2&gt;</w:t>
+              <w:tab/>
+              <w:t>tp,2ae &lt;target_2&gt;</w:t>
             </w:r>
           </w:p>
           <w:p>
@@ -683,8 +717,15 @@
                 <w:lang w:val="en-US"/>
               </w:rPr>
               <w:tab/>
+            </w:r>
+            <w:proofErr w:type="spellStart"/>
+            <w:r>
+              <w:rPr>
+                <w:lang w:val="en-US"/>
+              </w:rPr>
               <w:t>nop</w:t>
             </w:r>
+            <w:proofErr w:type="spellEnd"/>
           </w:p>
           <w:p>
             <w:pPr>
@@ -718,8 +759,15 @@
                 <w:lang w:val="en-US"/>
               </w:rPr>
               <w:tab/>
+            </w:r>
+            <w:proofErr w:type="spellStart"/>
+            <w:r>
+              <w:rPr>
+                <w:lang w:val="en-US"/>
+              </w:rPr>
               <w:t>nop</w:t>
             </w:r>
+            <w:proofErr w:type="spellEnd"/>
           </w:p>
           <w:p>
             <w:pPr>
@@ -788,7 +836,15 @@
       </w:r>
       <w:r>
         <w:lastRenderedPageBreak/>
-        <w:t>Результирующая вейвформа:</w:t>
+        <w:t xml:space="preserve">Результирующая </w:t>
+      </w:r>
+      <w:proofErr w:type="spellStart"/>
+      <w:r>
+        <w:t>вейвформа</w:t>
+      </w:r>
+      <w:proofErr w:type="spellEnd"/>
+      <w:r>
+        <w:t>:</w:t>
       </w:r>
     </w:p>
     <w:p>
@@ -799,7 +855,7 @@
       <w:r>
         <w:rPr>
           <w:noProof/>
-          <w:lang w:val="ru-RU" w:eastAsia="ru-RU"/>
+          <w:lang w:eastAsia="ru-RU"/>
         </w:rPr>
         <w:drawing>
           <wp:inline distT="0" distB="0" distL="0" distR="0" wp14:anchorId="02324FA2" wp14:editId="589EA2E5">
@@ -871,8 +927,13 @@
         <w:ind w:left="0" w:firstLine="851"/>
         <w:jc w:val="both"/>
       </w:pPr>
-      <w:r>
-        <w:t>clk - тактовый импульс</w:t>
+      <w:proofErr w:type="spellStart"/>
+      <w:r>
+        <w:t>clk</w:t>
+      </w:r>
+      <w:proofErr w:type="spellEnd"/>
+      <w:r>
+        <w:t xml:space="preserve"> - тактовый импульс</w:t>
       </w:r>
     </w:p>
     <w:p>
@@ -885,11 +946,21 @@
         <w:ind w:left="0" w:firstLine="851"/>
         <w:jc w:val="both"/>
       </w:pPr>
-      <w:r>
-        <w:t>curr_pc - текущее значение счетчика команд, с</w:t>
-      </w:r>
-      <w:r>
-        <w:t>оответствует стадии Execution (=000002</w:t>
+      <w:proofErr w:type="spellStart"/>
+      <w:r>
+        <w:t>curr_pc</w:t>
+      </w:r>
+      <w:proofErr w:type="spellEnd"/>
+      <w:r>
+        <w:t xml:space="preserve"> - текущее значение счетчика команд, соответствует стадии </w:t>
+      </w:r>
+      <w:proofErr w:type="spellStart"/>
+      <w:r>
+        <w:t>Execution</w:t>
+      </w:r>
+      <w:proofErr w:type="spellEnd"/>
+      <w:r>
+        <w:t xml:space="preserve"> (=000002</w:t>
       </w:r>
       <w:r>
         <w:rPr>
@@ -952,8 +1023,13 @@
         <w:ind w:left="0" w:firstLine="1560"/>
         <w:jc w:val="both"/>
       </w:pPr>
-      <w:r>
-        <w:t>imem_req - запрос от процессора в память инструкций (=1)</w:t>
+      <w:proofErr w:type="spellStart"/>
+      <w:r>
+        <w:t>imem_req</w:t>
+      </w:r>
+      <w:proofErr w:type="spellEnd"/>
+      <w:r>
+        <w:t xml:space="preserve"> - запрос от процессора в память инструкций (=1)</w:t>
       </w:r>
     </w:p>
     <w:p>
@@ -966,8 +1042,13 @@
         <w:ind w:left="0" w:firstLine="1560"/>
         <w:jc w:val="both"/>
       </w:pPr>
-      <w:r>
-        <w:t>imem_addr - адрес запроса памяти инструкций (=000002</w:t>
+      <w:proofErr w:type="spellStart"/>
+      <w:r>
+        <w:t>imem_addr</w:t>
+      </w:r>
+      <w:proofErr w:type="spellEnd"/>
+      <w:r>
+        <w:t xml:space="preserve"> - адрес запроса памяти инструкций (=000002</w:t>
       </w:r>
       <w:r>
         <w:rPr>
@@ -989,8 +1070,13 @@
         <w:ind w:left="0" w:firstLine="1560"/>
         <w:jc w:val="both"/>
       </w:pPr>
-      <w:r>
-        <w:t>imem_resp - ответ памяти инструкций (=01)</w:t>
+      <w:proofErr w:type="spellStart"/>
+      <w:r>
+        <w:t>imem_resp</w:t>
+      </w:r>
+      <w:proofErr w:type="spellEnd"/>
+      <w:r>
+        <w:t xml:space="preserve"> - ответ памяти инструкций (=01)</w:t>
       </w:r>
     </w:p>
     <w:p>
@@ -1003,11 +1089,13 @@
         <w:ind w:left="0" w:firstLine="1560"/>
         <w:jc w:val="both"/>
       </w:pPr>
-      <w:r>
-        <w:t>imem_rdata - данные ч</w:t>
-      </w:r>
-      <w:r>
-        <w:t>тения памяти инструкций (=00</w:t>
+      <w:proofErr w:type="spellStart"/>
+      <w:r>
+        <w:t>imem_rdata</w:t>
+      </w:r>
+      <w:proofErr w:type="spellEnd"/>
+      <w:r>
+        <w:t xml:space="preserve"> - данные чтения памяти инструкций (=00</w:t>
       </w:r>
       <w:r>
         <w:rPr>
@@ -1036,7 +1124,7 @@
       <w:r>
         <w:rPr>
           <w:noProof/>
-          <w:lang w:val="ru-RU" w:eastAsia="ru-RU"/>
+          <w:lang w:eastAsia="ru-RU"/>
         </w:rPr>
         <w:drawing>
           <wp:inline distT="0" distB="0" distL="0" distR="0" wp14:anchorId="5F25AD67" wp14:editId="32F1BEDF">
@@ -1120,11 +1208,19 @@
         <w:ind w:left="1134" w:firstLine="283"/>
         <w:jc w:val="both"/>
       </w:pPr>
-      <w:r>
-        <w:rPr>
-          <w:lang w:val="en-US"/>
-        </w:rPr>
-        <w:t xml:space="preserve">instr – </w:t>
+      <w:proofErr w:type="spellStart"/>
+      <w:r>
+        <w:rPr>
+          <w:lang w:val="en-US"/>
+        </w:rPr>
+        <w:t>instr</w:t>
+      </w:r>
+      <w:proofErr w:type="spellEnd"/>
+      <w:r>
+        <w:rPr>
+          <w:lang w:val="en-US"/>
+        </w:rPr>
+        <w:t xml:space="preserve"> – </w:t>
       </w:r>
       <w:r>
         <w:t>закодированная инструкция (</w:t>
@@ -1158,21 +1254,25 @@
         <w:ind w:left="1134" w:firstLine="283"/>
         <w:jc w:val="both"/>
       </w:pPr>
+      <w:proofErr w:type="spellStart"/>
       <w:r>
         <w:rPr>
           <w:lang w:val="en-US"/>
         </w:rPr>
         <w:t>idu</w:t>
       </w:r>
+      <w:proofErr w:type="spellEnd"/>
       <w:r>
         <w:t>2</w:t>
       </w:r>
+      <w:proofErr w:type="spellStart"/>
       <w:r>
         <w:rPr>
           <w:lang w:val="en-US"/>
         </w:rPr>
         <w:t>exu</w:t>
       </w:r>
+      <w:proofErr w:type="spellEnd"/>
       <w:r>
         <w:t>_</w:t>
       </w:r>
@@ -1185,12 +1285,14 @@
       <w:r>
         <w:t>_</w:t>
       </w:r>
+      <w:proofErr w:type="spellStart"/>
       <w:r>
         <w:rPr>
           <w:lang w:val="en-US"/>
         </w:rPr>
         <w:t>rd</w:t>
       </w:r>
+      <w:proofErr w:type="spellEnd"/>
       <w:r>
         <w:t xml:space="preserve"> – сигнал о том, что в команде есть </w:t>
       </w:r>
@@ -1214,21 +1316,25 @@
         <w:ind w:left="1134" w:firstLine="283"/>
         <w:jc w:val="both"/>
       </w:pPr>
+      <w:proofErr w:type="spellStart"/>
       <w:r>
         <w:rPr>
           <w:lang w:val="en-US"/>
         </w:rPr>
         <w:t>rd</w:t>
       </w:r>
+      <w:proofErr w:type="spellEnd"/>
       <w:r>
         <w:t>_</w:t>
       </w:r>
+      <w:proofErr w:type="spellStart"/>
       <w:r>
         <w:rPr>
           <w:lang w:val="en-US"/>
         </w:rPr>
         <w:t>addr</w:t>
       </w:r>
+      <w:proofErr w:type="spellEnd"/>
       <w:r>
         <w:t xml:space="preserve"> – номер регистра (=04), </w:t>
       </w:r>
@@ -1241,12 +1347,14 @@
       <w:r>
         <w:t xml:space="preserve">4 = </w:t>
       </w:r>
+      <w:proofErr w:type="spellStart"/>
       <w:r>
         <w:rPr>
           <w:lang w:val="en-US"/>
         </w:rPr>
         <w:t>tp</w:t>
       </w:r>
+      <w:proofErr w:type="spellEnd"/>
     </w:p>
     <w:p>
       <w:pPr>
@@ -1258,30 +1366,36 @@
         <w:ind w:left="1134" w:firstLine="283"/>
         <w:jc w:val="both"/>
       </w:pPr>
+      <w:proofErr w:type="spellStart"/>
       <w:r>
         <w:rPr>
           <w:lang w:val="en-US"/>
         </w:rPr>
         <w:t>rd</w:t>
       </w:r>
+      <w:proofErr w:type="spellEnd"/>
       <w:r>
         <w:t>_</w:t>
       </w:r>
+      <w:proofErr w:type="spellStart"/>
       <w:r>
         <w:rPr>
           <w:lang w:val="en-US"/>
         </w:rPr>
         <w:t>wb</w:t>
       </w:r>
+      <w:proofErr w:type="spellEnd"/>
       <w:r>
         <w:t>_</w:t>
       </w:r>
+      <w:proofErr w:type="spellStart"/>
       <w:r>
         <w:rPr>
           <w:lang w:val="en-US"/>
         </w:rPr>
         <w:t>sel</w:t>
       </w:r>
+      <w:proofErr w:type="spellEnd"/>
       <w:r>
         <w:t xml:space="preserve"> – код регистра (100)</w:t>
       </w:r>
@@ -1296,21 +1410,25 @@
         <w:ind w:left="1134" w:firstLine="283"/>
         <w:jc w:val="both"/>
       </w:pPr>
+      <w:proofErr w:type="spellStart"/>
       <w:r>
         <w:rPr>
           <w:lang w:val="en-US"/>
         </w:rPr>
         <w:t>idu</w:t>
       </w:r>
+      <w:proofErr w:type="spellEnd"/>
       <w:r>
         <w:t>2</w:t>
       </w:r>
+      <w:proofErr w:type="spellStart"/>
       <w:r>
         <w:rPr>
           <w:lang w:val="en-US"/>
         </w:rPr>
         <w:t>exu</w:t>
       </w:r>
+      <w:proofErr w:type="spellEnd"/>
       <w:r>
         <w:t>_</w:t>
       </w:r>
@@ -1323,17 +1441,16 @@
       <w:r>
         <w:t>_</w:t>
       </w:r>
+      <w:proofErr w:type="spellStart"/>
       <w:r>
         <w:rPr>
           <w:lang w:val="en-US"/>
         </w:rPr>
         <w:t>imm</w:t>
       </w:r>
-      <w:r>
-        <w:t xml:space="preserve"> </w:t>
-      </w:r>
-      <w:r>
-        <w:t xml:space="preserve">– сигнал о том, что в команде есть </w:t>
+      <w:proofErr w:type="spellEnd"/>
+      <w:r>
+        <w:t xml:space="preserve"> – сигнал о том, что в команде есть </w:t>
       </w:r>
       <w:r>
         <w:rPr>
@@ -1355,14 +1472,30 @@
         <w:ind w:left="1134" w:firstLine="283"/>
         <w:jc w:val="both"/>
       </w:pPr>
-      <w:r>
-        <w:rPr>
-          <w:lang w:val="en-US"/>
-        </w:rPr>
-        <w:t xml:space="preserve">imm – </w:t>
-      </w:r>
-      <w:r>
-        <w:t>значение immediate (=0000000</w:t>
+      <w:proofErr w:type="spellStart"/>
+      <w:r>
+        <w:rPr>
+          <w:lang w:val="en-US"/>
+        </w:rPr>
+        <w:t>imm</w:t>
+      </w:r>
+      <w:proofErr w:type="spellEnd"/>
+      <w:r>
+        <w:rPr>
+          <w:lang w:val="en-US"/>
+        </w:rPr>
+        <w:t xml:space="preserve"> – </w:t>
+      </w:r>
+      <w:r>
+        <w:t xml:space="preserve">значение </w:t>
+      </w:r>
+      <w:proofErr w:type="spellStart"/>
+      <w:r>
+        <w:t>immediate</w:t>
+      </w:r>
+      <w:proofErr w:type="spellEnd"/>
+      <w:r>
+        <w:t xml:space="preserve"> (=0000000</w:t>
       </w:r>
       <w:r>
         <w:rPr>
@@ -1414,12 +1547,14 @@
         <w:ind w:left="1134" w:firstLine="283"/>
         <w:jc w:val="both"/>
       </w:pPr>
+      <w:proofErr w:type="spellStart"/>
       <w:r>
         <w:rPr>
           <w:lang w:val="en-US"/>
         </w:rPr>
         <w:t>ialu</w:t>
       </w:r>
+      <w:proofErr w:type="spellEnd"/>
       <w:r>
         <w:t>_</w:t>
       </w:r>
@@ -1441,7 +1576,7 @@
       <w:r>
         <w:rPr>
           <w:noProof/>
-          <w:lang w:val="ru-RU" w:eastAsia="ru-RU"/>
+          <w:lang w:eastAsia="ru-RU"/>
         </w:rPr>
         <w:drawing>
           <wp:inline distT="0" distB="0" distL="0" distR="0" wp14:anchorId="744E06BD" wp14:editId="77C70E3D">
@@ -1525,12 +1660,14 @@
         <w:ind w:left="0" w:firstLine="1418"/>
         <w:jc w:val="both"/>
       </w:pPr>
+      <w:proofErr w:type="spellStart"/>
       <w:r>
         <w:rPr>
           <w:lang w:val="en-US"/>
         </w:rPr>
         <w:t>ialu</w:t>
       </w:r>
+      <w:proofErr w:type="spellEnd"/>
       <w:r>
         <w:t>_</w:t>
       </w:r>
@@ -1550,10 +1687,7 @@
         <w:t>op</w:t>
       </w:r>
       <w:r>
-        <w:t>1 – первый опера</w:t>
-      </w:r>
-      <w:r>
-        <w:t>нд АЛУ (=000002</w:t>
+        <w:t>1 – первый операнд АЛУ (=000002</w:t>
       </w:r>
       <w:r>
         <w:rPr>
@@ -1575,12 +1709,14 @@
         <w:ind w:left="0" w:firstLine="1418"/>
         <w:jc w:val="both"/>
       </w:pPr>
+      <w:proofErr w:type="spellStart"/>
       <w:r>
         <w:rPr>
           <w:lang w:val="en-US"/>
         </w:rPr>
         <w:t>ialu</w:t>
       </w:r>
+      <w:proofErr w:type="spellEnd"/>
       <w:r>
         <w:t>_</w:t>
       </w:r>
@@ -1622,12 +1758,14 @@
         <w:ind w:left="0" w:firstLine="1418"/>
         <w:jc w:val="both"/>
       </w:pPr>
+      <w:proofErr w:type="spellStart"/>
       <w:r>
         <w:rPr>
           <w:lang w:val="en-US"/>
         </w:rPr>
         <w:t>ialu</w:t>
       </w:r>
+      <w:proofErr w:type="spellEnd"/>
       <w:r>
         <w:t>_</w:t>
       </w:r>
@@ -1763,21 +1901,25 @@
         <w:ind w:left="0" w:firstLine="1418"/>
         <w:jc w:val="both"/>
       </w:pPr>
+      <w:proofErr w:type="spellStart"/>
       <w:r>
         <w:rPr>
           <w:lang w:val="en-US"/>
         </w:rPr>
         <w:t>exu</w:t>
       </w:r>
+      <w:proofErr w:type="spellEnd"/>
       <w:r>
         <w:t>2</w:t>
       </w:r>
+      <w:proofErr w:type="spellStart"/>
       <w:r>
         <w:rPr>
           <w:lang w:val="en-US"/>
         </w:rPr>
         <w:t>mprf</w:t>
       </w:r>
+      <w:proofErr w:type="spellEnd"/>
       <w:r>
         <w:t>_</w:t>
       </w:r>
@@ -1797,10 +1939,7 @@
         <w:t>req</w:t>
       </w:r>
       <w:r>
-        <w:t xml:space="preserve"> – сигнал записи значения в регистровый</w:t>
-      </w:r>
-      <w:r>
-        <w:t xml:space="preserve"> файл</w:t>
+        <w:t xml:space="preserve"> – сигнал записи значения в регистровый файл</w:t>
       </w:r>
     </w:p>
     <w:p>
@@ -1813,39 +1952,47 @@
         <w:ind w:left="0" w:firstLine="1418"/>
         <w:jc w:val="both"/>
       </w:pPr>
+      <w:proofErr w:type="spellStart"/>
       <w:r>
         <w:rPr>
           <w:lang w:val="en-US"/>
         </w:rPr>
         <w:t>exu</w:t>
       </w:r>
+      <w:proofErr w:type="spellEnd"/>
       <w:r>
         <w:t>2</w:t>
       </w:r>
+      <w:proofErr w:type="spellStart"/>
       <w:r>
         <w:rPr>
           <w:lang w:val="en-US"/>
         </w:rPr>
         <w:t>mprf</w:t>
       </w:r>
+      <w:proofErr w:type="spellEnd"/>
       <w:r>
         <w:t>_</w:t>
       </w:r>
+      <w:proofErr w:type="spellStart"/>
       <w:r>
         <w:rPr>
           <w:lang w:val="en-US"/>
         </w:rPr>
         <w:t>rd</w:t>
       </w:r>
+      <w:proofErr w:type="spellEnd"/>
       <w:r>
         <w:t>_</w:t>
       </w:r>
+      <w:proofErr w:type="spellStart"/>
       <w:r>
         <w:rPr>
           <w:lang w:val="en-US"/>
         </w:rPr>
         <w:t>addr</w:t>
       </w:r>
+      <w:proofErr w:type="spellEnd"/>
       <w:r>
         <w:t xml:space="preserve"> – адрес регистра для записи в регистровый файл (=04), </w:t>
       </w:r>
@@ -1858,12 +2005,14 @@
       <w:r>
         <w:t xml:space="preserve">4 = </w:t>
       </w:r>
+      <w:proofErr w:type="spellStart"/>
       <w:r>
         <w:rPr>
           <w:lang w:val="en-US"/>
         </w:rPr>
         <w:t>tp</w:t>
       </w:r>
+      <w:proofErr w:type="spellEnd"/>
     </w:p>
     <w:p>
       <w:pPr>
@@ -1875,30 +2024,36 @@
         <w:ind w:left="0" w:firstLine="1418"/>
         <w:jc w:val="both"/>
       </w:pPr>
+      <w:proofErr w:type="spellStart"/>
       <w:r>
         <w:rPr>
           <w:lang w:val="en-US"/>
         </w:rPr>
         <w:t>exu</w:t>
       </w:r>
+      <w:proofErr w:type="spellEnd"/>
       <w:r>
         <w:t>2</w:t>
       </w:r>
+      <w:proofErr w:type="spellStart"/>
       <w:r>
         <w:rPr>
           <w:lang w:val="en-US"/>
         </w:rPr>
         <w:t>mprf</w:t>
       </w:r>
+      <w:proofErr w:type="spellEnd"/>
       <w:r>
         <w:t>_</w:t>
       </w:r>
+      <w:proofErr w:type="spellStart"/>
       <w:r>
         <w:rPr>
           <w:lang w:val="en-US"/>
         </w:rPr>
         <w:t>rd</w:t>
       </w:r>
+      <w:proofErr w:type="spellEnd"/>
       <w:r>
         <w:t>_</w:t>
       </w:r>
@@ -1933,7 +2088,7 @@
       <w:r>
         <w:rPr>
           <w:noProof/>
-          <w:lang w:val="ru-RU" w:eastAsia="ru-RU"/>
+          <w:lang w:eastAsia="ru-RU"/>
         </w:rPr>
         <w:drawing>
           <wp:inline distT="0" distB="0" distL="0" distR="0" wp14:anchorId="70657013" wp14:editId="4F3B8500">
@@ -2026,19 +2181,29 @@
         <w:jc w:val="both"/>
       </w:pPr>
       <w:r>
-        <w:t xml:space="preserve">Были запущены два теста-бенчмарка Coremark и Dhrystone для двух архитектур по заданию: </w:t>
-      </w:r>
-      <w:r>
-        <w:rPr>
-          <w:lang w:val="en-US"/>
-        </w:rPr>
-        <w:t>R</w:t>
-      </w:r>
-      <w:r>
-        <w:rPr>
-          <w:lang w:val="en-US"/>
-        </w:rPr>
-        <w:t>VIM</w:t>
+        <w:t xml:space="preserve">Были запущены два теста-бенчмарка </w:t>
+      </w:r>
+      <w:proofErr w:type="spellStart"/>
+      <w:r>
+        <w:t>Coremark</w:t>
+      </w:r>
+      <w:proofErr w:type="spellEnd"/>
+      <w:r>
+        <w:t xml:space="preserve"> и </w:t>
+      </w:r>
+      <w:proofErr w:type="spellStart"/>
+      <w:r>
+        <w:t>Dhrystone</w:t>
+      </w:r>
+      <w:proofErr w:type="spellEnd"/>
+      <w:r>
+        <w:t xml:space="preserve"> для двух архитектур по заданию: </w:t>
+      </w:r>
+      <w:r>
+        <w:rPr>
+          <w:lang w:val="en-US"/>
+        </w:rPr>
+        <w:t>RVIM</w:t>
       </w:r>
       <w:r>
         <w:t xml:space="preserve"> и </w:t>
@@ -2059,7 +2224,15 @@
         <w:jc w:val="both"/>
       </w:pPr>
       <w:r>
-        <w:t>`define SCR1_RVM_EXT \\ Для добавлени</w:t>
+        <w:t>`</w:t>
+      </w:r>
+      <w:proofErr w:type="spellStart"/>
+      <w:r>
+        <w:t>define</w:t>
+      </w:r>
+      <w:proofErr w:type="spellEnd"/>
+      <w:r>
+        <w:t xml:space="preserve"> SCR1_RVM_EXT \\ Для добавлени</w:t>
       </w:r>
       <w:r>
         <w:t>я</w:t>
@@ -2074,10 +2247,26 @@
         <w:jc w:val="both"/>
       </w:pPr>
       <w:r>
-        <w:t>`define SCR1_RVC_EXT \\ Для добавлени</w:t>
-      </w:r>
-      <w:r>
-        <w:t xml:space="preserve">я </w:t>
+        <w:t>`</w:t>
+      </w:r>
+      <w:proofErr w:type="spellStart"/>
+      <w:r>
+        <w:t>define</w:t>
+      </w:r>
+      <w:proofErr w:type="spellEnd"/>
+      <w:r>
+        <w:t xml:space="preserve"> SCR1_RVC_EXT \\ Для </w:t>
+      </w:r>
+      <w:proofErr w:type="gramStart"/>
+      <w:r>
+        <w:t>добавлени</w:t>
+      </w:r>
+      <w:r>
+        <w:t>я</w:t>
+      </w:r>
+      <w:proofErr w:type="gramEnd"/>
+      <w:r>
+        <w:t xml:space="preserve"> </w:t>
       </w:r>
       <w:r>
         <w:t>С архитектуры</w:t>
@@ -2104,13 +2293,21 @@
         <w:rPr>
           <w:lang w:val="en-US"/>
         </w:rPr>
-        <w:t>make run_verilator_wf BUS=AHB AR</w:t>
-      </w:r>
-      <w:r>
-        <w:rPr>
-          <w:lang w:val="en-US"/>
-        </w:rPr>
-        <w:t>CH=IM/ IMC IPIC=0</w:t>
+        <w:t xml:space="preserve">make </w:t>
+      </w:r>
+      <w:proofErr w:type="spellStart"/>
+      <w:r>
+        <w:rPr>
+          <w:lang w:val="en-US"/>
+        </w:rPr>
+        <w:t>run_verilator_wf</w:t>
+      </w:r>
+      <w:proofErr w:type="spellEnd"/>
+      <w:r>
+        <w:rPr>
+          <w:lang w:val="en-US"/>
+        </w:rPr>
+        <w:t xml:space="preserve"> BUS=AHB ARCH=IM/ IMC IPIC=0</w:t>
       </w:r>
     </w:p>
     <w:p>
@@ -2520,13 +2717,7 @@
               <w:rPr>
                 <w:lang w:val="en-US"/>
               </w:rPr>
-              <w:t>Dhrystone (size memory</w:t>
-            </w:r>
-            <w:r>
-              <w:rPr>
-                <w:lang w:val="en-US"/>
-              </w:rPr>
-              <w:t>)</w:t>
+              <w:t>Dhrystone (size memory)</w:t>
             </w:r>
           </w:p>
         </w:tc>
@@ -2607,7 +2798,15 @@
         <w:t>Dhrystone</w:t>
       </w:r>
       <w:r>
-        <w:t xml:space="preserve">, количества итераций в секунду (изменилось на 43) и размер занимаемой памяти (на 4 Кбайта) изменяется в небольших размерах. А для теста-бенчмарка </w:t>
+        <w:t xml:space="preserve">, количества итераций в секунду (изменилось на 43) и размер занимаемой памяти (на 4 </w:t>
+      </w:r>
+      <w:proofErr w:type="spellStart"/>
+      <w:r>
+        <w:t>Кбайта</w:t>
+      </w:r>
+      <w:proofErr w:type="spellEnd"/>
+      <w:r>
+        <w:t xml:space="preserve">) изменяется в небольших размерах. А для теста-бенчмарка </w:t>
       </w:r>
       <w:r>
         <w:rPr>
@@ -2616,10 +2815,7 @@
         <w:t>Coremark</w:t>
       </w:r>
       <w:r>
-        <w:t xml:space="preserve"> количество итер</w:t>
-      </w:r>
-      <w:r>
-        <w:t>аций в секунду изменяется на 118, при это размер занимаемой памяти увеличивается на 14,4 Кбайт.</w:t>
+        <w:t xml:space="preserve"> количество итераций в секунду изменяется на 118, при это размер занимаемой памяти увеличивается на 14,4 Кбайт.</w:t>
       </w:r>
     </w:p>
     <w:p>
@@ -2647,10 +2843,7 @@
         <w:t>Dhrystone</w:t>
       </w:r>
       <w:r>
-        <w:t>, но при этом количество и</w:t>
-      </w:r>
-      <w:r>
-        <w:t xml:space="preserve">тераций в секунду выдаёт выше, по сравнению с </w:t>
+        <w:t xml:space="preserve">, но при этом количество итераций в секунду выдаёт выше, по сравнению с </w:t>
       </w:r>
       <w:r>
         <w:rPr>
@@ -2732,7 +2925,7 @@
       <w:r>
         <w:rPr>
           <w:noProof/>
-          <w:lang w:val="ru-RU" w:eastAsia="ru-RU"/>
+          <w:lang w:eastAsia="ru-RU"/>
         </w:rPr>
         <w:drawing>
           <wp:inline distT="0" distB="0" distL="0" distR="0" wp14:anchorId="7E898CFF" wp14:editId="3097183C">
@@ -2795,7 +2988,7 @@
       <w:r>
         <w:rPr>
           <w:noProof/>
-          <w:lang w:val="ru-RU" w:eastAsia="ru-RU"/>
+          <w:lang w:eastAsia="ru-RU"/>
         </w:rPr>
         <w:drawing>
           <wp:inline distT="0" distB="0" distL="0" distR="0" wp14:anchorId="7DF31BD4" wp14:editId="2B699B5A">
@@ -2856,7 +3049,6 @@
         <w:jc w:val="both"/>
         <w:rPr>
           <w:u w:val="single"/>
-          <w:lang w:val="en-US"/>
         </w:rPr>
       </w:pPr>
       <w:r>
@@ -3130,8 +3322,13 @@
               <w:ind w:firstLine="0"/>
               <w:jc w:val="center"/>
             </w:pPr>
-            <w:r>
-              <w:t>Arch #1</w:t>
+            <w:proofErr w:type="spellStart"/>
+            <w:r>
+              <w:t>Arch</w:t>
+            </w:r>
+            <w:proofErr w:type="spellEnd"/>
+            <w:r>
+              <w:t xml:space="preserve"> #1</w:t>
             </w:r>
           </w:p>
         </w:tc>
@@ -3151,8 +3348,13 @@
               <w:ind w:firstLine="0"/>
               <w:jc w:val="center"/>
             </w:pPr>
-            <w:r>
-              <w:t>Arch #2</w:t>
+            <w:proofErr w:type="spellStart"/>
+            <w:r>
+              <w:t>Arch</w:t>
+            </w:r>
+            <w:proofErr w:type="spellEnd"/>
+            <w:r>
+              <w:t xml:space="preserve"> #2</w:t>
             </w:r>
           </w:p>
         </w:tc>
@@ -3328,13 +3530,7 @@
         <w:rPr>
           <w:lang w:eastAsia="ru-RU"/>
         </w:rPr>
-        <w:t xml:space="preserve">Для получения максимальной частоты </w:t>
-      </w:r>
-      <w:r>
-        <w:rPr>
-          <w:lang w:eastAsia="ru-RU"/>
-        </w:rPr>
-        <w:t>установил частоту 33.333</w:t>
+        <w:t>Для получения максимальной частоты установил частоту 33.333</w:t>
       </w:r>
       <w:r>
         <w:rPr>
@@ -3360,12 +3556,14 @@
         </w:rPr>
         <w:t>_</w:t>
       </w:r>
+      <w:proofErr w:type="spellStart"/>
       <w:r>
         <w:rPr>
           <w:lang w:val="en-US" w:eastAsia="ru-RU"/>
         </w:rPr>
         <w:t>pll</w:t>
       </w:r>
+      <w:proofErr w:type="spellEnd"/>
       <w:r>
         <w:rPr>
           <w:lang w:eastAsia="ru-RU"/>
@@ -3656,12 +3854,14 @@
         </w:rPr>
         <w:t xml:space="preserve"> = 33.333</w:t>
       </w:r>
+      <w:proofErr w:type="spellStart"/>
       <w:r>
         <w:rPr>
           <w:lang w:val="en-US" w:eastAsia="ru-RU"/>
         </w:rPr>
         <w:t>Mhz</w:t>
       </w:r>
+      <w:proofErr w:type="spellEnd"/>
     </w:p>
     <w:p>
       <w:pPr>
@@ -3742,12 +3942,14 @@
         </w:rPr>
         <w:t xml:space="preserve">Модуль, который занимает больше всего места на кристалле – </w:t>
       </w:r>
+      <w:proofErr w:type="spellStart"/>
       <w:r>
         <w:rPr>
           <w:lang w:val="en-US" w:eastAsia="ru-RU"/>
         </w:rPr>
         <w:t>i</w:t>
       </w:r>
+      <w:proofErr w:type="spellEnd"/>
       <w:r>
         <w:rPr>
           <w:lang w:eastAsia="ru-RU"/>
@@ -3766,12 +3968,14 @@
         </w:rPr>
         <w:t>_</w:t>
       </w:r>
+      <w:proofErr w:type="spellStart"/>
       <w:r>
         <w:rPr>
           <w:lang w:val="en-US" w:eastAsia="ru-RU"/>
         </w:rPr>
         <w:t>exu</w:t>
       </w:r>
+      <w:proofErr w:type="spellEnd"/>
       <w:r>
         <w:rPr>
           <w:lang w:eastAsia="ru-RU"/>
@@ -3820,24 +4024,28 @@
         </w:rPr>
         <w:t xml:space="preserve">При этом </w:t>
       </w:r>
+      <w:proofErr w:type="spellStart"/>
       <w:r>
         <w:rPr>
           <w:lang w:val="en-US" w:eastAsia="ru-RU"/>
         </w:rPr>
         <w:t>i</w:t>
       </w:r>
+      <w:proofErr w:type="spellEnd"/>
       <w:r>
         <w:rPr>
           <w:lang w:eastAsia="ru-RU"/>
         </w:rPr>
         <w:t>_</w:t>
       </w:r>
+      <w:proofErr w:type="spellStart"/>
       <w:r>
         <w:rPr>
           <w:lang w:val="en-US" w:eastAsia="ru-RU"/>
         </w:rPr>
         <w:t>alu</w:t>
       </w:r>
+      <w:proofErr w:type="spellEnd"/>
       <w:r>
         <w:rPr>
           <w:lang w:eastAsia="ru-RU"/>
@@ -3874,6 +4082,7 @@
       </w:pPr>
       <w:r>
         <w:rPr>
+          <w:noProof/>
           <w:lang w:eastAsia="ru-RU"/>
         </w:rPr>
         <w:drawing>
@@ -3930,6 +4139,7 @@
           <w:bCs/>
           <w:lang w:val="en-US" w:eastAsia="ru-RU"/>
         </w:rPr>
+        <w:lastRenderedPageBreak/>
         <w:t>RVIM</w:t>
       </w:r>
     </w:p>
@@ -4014,12 +4224,14 @@
         </w:rPr>
         <w:t xml:space="preserve"> «</w:t>
       </w:r>
+      <w:proofErr w:type="spellStart"/>
       <w:r>
         <w:rPr>
           <w:lang w:val="en-US" w:eastAsia="ru-RU"/>
         </w:rPr>
         <w:t>scr</w:t>
       </w:r>
+      <w:proofErr w:type="spellEnd"/>
       <w:r>
         <w:rPr>
           <w:lang w:eastAsia="ru-RU"/>
@@ -4050,12 +4262,14 @@
         </w:rPr>
         <w:t>.</w:t>
       </w:r>
+      <w:proofErr w:type="spellStart"/>
       <w:r>
         <w:rPr>
           <w:lang w:val="en-US" w:eastAsia="ru-RU"/>
         </w:rPr>
         <w:t>svh</w:t>
       </w:r>
+      <w:proofErr w:type="spellEnd"/>
       <w:r>
         <w:rPr>
           <w:lang w:eastAsia="ru-RU"/>
@@ -4291,12 +4505,14 @@
         </w:rPr>
         <w:t xml:space="preserve"> = 50</w:t>
       </w:r>
+      <w:proofErr w:type="spellStart"/>
       <w:r>
         <w:rPr>
           <w:lang w:val="en-US" w:eastAsia="ru-RU"/>
         </w:rPr>
         <w:t>Mhz</w:t>
       </w:r>
+      <w:proofErr w:type="spellEnd"/>
       <w:r>
         <w:rPr>
           <w:lang w:eastAsia="ru-RU"/>
@@ -4390,7 +4606,6 @@
           <w:noProof/>
           <w:lang w:eastAsia="ru-RU"/>
         </w:rPr>
-        <w:lastRenderedPageBreak/>
         <w:drawing>
           <wp:inline distT="0" distB="0" distL="0" distR="0" wp14:anchorId="11AE7964" wp14:editId="47581390">
             <wp:extent cx="5937885" cy="762000"/>
@@ -4486,12 +4701,14 @@
         </w:rPr>
         <w:t>_</w:t>
       </w:r>
+      <w:proofErr w:type="spellStart"/>
       <w:r>
         <w:rPr>
           <w:lang w:val="en-US" w:eastAsia="ru-RU"/>
         </w:rPr>
         <w:t>pll</w:t>
       </w:r>
+      <w:proofErr w:type="spellEnd"/>
       <w:r>
         <w:rPr>
           <w:lang w:eastAsia="ru-RU"/>
@@ -4633,6 +4850,7 @@
       </w:pPr>
       <w:r>
         <w:rPr>
+          <w:noProof/>
           <w:lang w:eastAsia="ru-RU"/>
         </w:rPr>
         <w:drawing>
@@ -4711,12 +4929,14 @@
         </w:rPr>
         <w:t xml:space="preserve"> = 40</w:t>
       </w:r>
+      <w:proofErr w:type="spellStart"/>
       <w:r>
         <w:rPr>
           <w:lang w:val="en-US" w:eastAsia="ru-RU"/>
         </w:rPr>
         <w:t>Mhz</w:t>
       </w:r>
+      <w:proofErr w:type="spellEnd"/>
       <w:r>
         <w:rPr>
           <w:lang w:eastAsia="ru-RU"/>
@@ -4802,12 +5022,14 @@
         </w:rPr>
         <w:t>*1000 = 40</w:t>
       </w:r>
+      <w:proofErr w:type="spellStart"/>
       <w:r>
         <w:rPr>
           <w:lang w:val="en-US" w:eastAsia="ru-RU"/>
         </w:rPr>
         <w:t>Mh</w:t>
       </w:r>
+      <w:proofErr w:type="spellEnd"/>
       <w:r>
         <w:rPr>
           <w:lang w:eastAsia="ru-RU"/>
@@ -4919,12 +5141,14 @@
         </w:rPr>
         <w:t>_</w:t>
       </w:r>
+      <w:proofErr w:type="spellStart"/>
       <w:r>
         <w:rPr>
           <w:lang w:val="en-US" w:eastAsia="ru-RU"/>
         </w:rPr>
         <w:t>pll</w:t>
       </w:r>
+      <w:proofErr w:type="spellEnd"/>
       <w:r>
         <w:rPr>
           <w:lang w:eastAsia="ru-RU"/>
@@ -4971,6 +5195,7 @@
           <w:noProof/>
           <w:lang w:eastAsia="ru-RU"/>
         </w:rPr>
+        <w:lastRenderedPageBreak/>
         <w:drawing>
           <wp:inline distT="0" distB="0" distL="0" distR="0" wp14:anchorId="50D706CB" wp14:editId="642C8737">
             <wp:extent cx="4008467" cy="693480"/>
@@ -5125,36 +5350,42 @@
         </w:rPr>
         <w:t xml:space="preserve"> </w:t>
       </w:r>
+      <w:proofErr w:type="spellStart"/>
       <w:r>
         <w:rPr>
           <w:lang w:val="en-US" w:eastAsia="ru-RU"/>
         </w:rPr>
         <w:t>Perfomence</w:t>
       </w:r>
+      <w:proofErr w:type="spellEnd"/>
       <w:r>
         <w:rPr>
           <w:lang w:eastAsia="ru-RU"/>
         </w:rPr>
         <w:t>_</w:t>
       </w:r>
+      <w:proofErr w:type="spellStart"/>
       <w:r>
         <w:rPr>
           <w:lang w:val="en-US" w:eastAsia="ru-RU"/>
         </w:rPr>
         <w:t>ExtraTimingOpt</w:t>
       </w:r>
+      <w:proofErr w:type="spellEnd"/>
       <w:r>
         <w:rPr>
           <w:lang w:eastAsia="ru-RU"/>
         </w:rPr>
         <w:t xml:space="preserve"> + </w:t>
       </w:r>
+      <w:proofErr w:type="spellStart"/>
       <w:r>
         <w:rPr>
           <w:lang w:val="en-US" w:eastAsia="ru-RU"/>
         </w:rPr>
         <w:t>phys</w:t>
       </w:r>
+      <w:proofErr w:type="spellEnd"/>
       <w:r>
         <w:rPr>
           <w:lang w:eastAsia="ru-RU"/>
@@ -5387,12 +5618,14 @@
         </w:rPr>
         <w:t xml:space="preserve"> </w:t>
       </w:r>
+      <w:proofErr w:type="spellStart"/>
       <w:r>
         <w:rPr>
           <w:lang w:val="en-US" w:eastAsia="ru-RU"/>
         </w:rPr>
         <w:t>i</w:t>
       </w:r>
+      <w:proofErr w:type="spellEnd"/>
       <w:r>
         <w:rPr>
           <w:lang w:eastAsia="ru-RU"/>
@@ -5411,6 +5644,7 @@
         </w:rPr>
         <w:t>_</w:t>
       </w:r>
+      <w:proofErr w:type="spellStart"/>
       <w:r>
         <w:rPr>
           <w:lang w:val="en-US" w:eastAsia="ru-RU"/>
@@ -5423,6 +5657,7 @@
         </w:rPr>
         <w:t>u</w:t>
       </w:r>
+      <w:proofErr w:type="spellEnd"/>
       <w:r>
         <w:rPr>
           <w:lang w:eastAsia="ru-RU"/>
@@ -5465,24 +5700,28 @@
         </w:rPr>
         <w:t xml:space="preserve">При этом </w:t>
       </w:r>
+      <w:proofErr w:type="spellStart"/>
       <w:r>
         <w:rPr>
           <w:lang w:val="en-US" w:eastAsia="ru-RU"/>
         </w:rPr>
         <w:t>i</w:t>
       </w:r>
+      <w:proofErr w:type="spellEnd"/>
       <w:r>
         <w:rPr>
           <w:lang w:eastAsia="ru-RU"/>
         </w:rPr>
         <w:t>_</w:t>
       </w:r>
+      <w:proofErr w:type="spellStart"/>
       <w:r>
         <w:rPr>
           <w:lang w:val="en-US" w:eastAsia="ru-RU"/>
         </w:rPr>
         <w:t>alu</w:t>
       </w:r>
+      <w:proofErr w:type="spellEnd"/>
       <w:r>
         <w:rPr>
           <w:lang w:eastAsia="ru-RU"/>
@@ -5514,7 +5753,6 @@
         <w:rPr>
           <w:noProof/>
         </w:rPr>
-        <w:lastRenderedPageBreak/>
         <w:drawing>
           <wp:inline distT="0" distB="0" distL="0" distR="0" wp14:anchorId="5F9ACF31" wp14:editId="21F30D2A">
             <wp:extent cx="5940425" cy="3350895"/>
@@ -5624,7 +5862,6 @@
           <w:b/>
           <w:bCs/>
           <w:noProof/>
-          <w:lang w:val="en-US"/>
         </w:rPr>
       </w:pPr>
       <w:r>
@@ -5643,7 +5880,7 @@
         <w:ind w:left="0"/>
         <w:jc w:val="both"/>
         <w:rPr>
-          <w:lang w:val="en-US" w:eastAsia="ru-RU"/>
+          <w:lang w:eastAsia="ru-RU"/>
         </w:rPr>
       </w:pPr>
       <w:r>
@@ -5654,7 +5891,7 @@
       </w:r>
       <w:r>
         <w:rPr>
-          <w:lang w:val="en-US" w:eastAsia="ru-RU"/>
+          <w:lang w:eastAsia="ru-RU"/>
         </w:rPr>
         <w:t xml:space="preserve"> </w:t>
       </w:r>
@@ -5666,7 +5903,7 @@
       </w:r>
       <w:r>
         <w:rPr>
-          <w:lang w:val="en-US" w:eastAsia="ru-RU"/>
+          <w:lang w:eastAsia="ru-RU"/>
         </w:rPr>
         <w:t xml:space="preserve"> </w:t>
       </w:r>
@@ -5678,7 +5915,7 @@
       </w:r>
       <w:r>
         <w:rPr>
-          <w:lang w:val="en-US" w:eastAsia="ru-RU"/>
+          <w:lang w:eastAsia="ru-RU"/>
         </w:rPr>
         <w:t xml:space="preserve"> </w:t>
       </w:r>
@@ -5690,7 +5927,7 @@
       </w:r>
       <w:r>
         <w:rPr>
-          <w:lang w:val="en-US" w:eastAsia="ru-RU"/>
+          <w:lang w:eastAsia="ru-RU"/>
         </w:rPr>
         <w:t xml:space="preserve"> </w:t>
       </w:r>
@@ -5702,7 +5939,7 @@
       </w:r>
       <w:r>
         <w:rPr>
-          <w:lang w:val="en-US" w:eastAsia="ru-RU"/>
+          <w:lang w:eastAsia="ru-RU"/>
         </w:rPr>
         <w:t xml:space="preserve"> </w:t>
       </w:r>
@@ -5714,19 +5951,21 @@
       </w:r>
       <w:r>
         <w:rPr>
-          <w:lang w:val="en-US" w:eastAsia="ru-RU"/>
+          <w:lang w:eastAsia="ru-RU"/>
         </w:rPr>
         <w:t xml:space="preserve"> «</w:t>
       </w:r>
+      <w:proofErr w:type="spellStart"/>
       <w:r>
         <w:rPr>
           <w:lang w:val="en-US" w:eastAsia="ru-RU"/>
         </w:rPr>
         <w:t>scr</w:t>
       </w:r>
-      <w:r>
-        <w:rPr>
-          <w:lang w:val="en-US" w:eastAsia="ru-RU"/>
+      <w:proofErr w:type="spellEnd"/>
+      <w:r>
+        <w:rPr>
+          <w:lang w:eastAsia="ru-RU"/>
         </w:rPr>
         <w:t>1_</w:t>
       </w:r>
@@ -5738,7 +5977,7 @@
       </w:r>
       <w:r>
         <w:rPr>
-          <w:lang w:val="en-US" w:eastAsia="ru-RU"/>
+          <w:lang w:eastAsia="ru-RU"/>
         </w:rPr>
         <w:t>_</w:t>
       </w:r>
@@ -5750,19 +5989,21 @@
       </w:r>
       <w:r>
         <w:rPr>
-          <w:lang w:val="en-US" w:eastAsia="ru-RU"/>
+          <w:lang w:eastAsia="ru-RU"/>
         </w:rPr>
         <w:t>.</w:t>
       </w:r>
+      <w:proofErr w:type="spellStart"/>
       <w:r>
         <w:rPr>
           <w:lang w:val="en-US" w:eastAsia="ru-RU"/>
         </w:rPr>
         <w:t>svh</w:t>
       </w:r>
-      <w:r>
-        <w:rPr>
-          <w:lang w:val="en-US" w:eastAsia="ru-RU"/>
+      <w:proofErr w:type="spellEnd"/>
+      <w:r>
+        <w:rPr>
+          <w:lang w:eastAsia="ru-RU"/>
         </w:rPr>
         <w:t>» (</w:t>
       </w:r>
@@ -5774,7 +6015,7 @@
       </w:r>
       <w:r>
         <w:rPr>
-          <w:lang w:val="en-US" w:eastAsia="ru-RU"/>
+          <w:lang w:eastAsia="ru-RU"/>
         </w:rPr>
         <w:t xml:space="preserve"> </w:t>
       </w:r>
@@ -5786,7 +6027,7 @@
       </w:r>
       <w:r>
         <w:rPr>
-          <w:lang w:val="en-US" w:eastAsia="ru-RU"/>
+          <w:lang w:eastAsia="ru-RU"/>
         </w:rPr>
         <w:t>32</w:t>
       </w:r>
@@ -5798,7 +6039,7 @@
       </w:r>
       <w:r>
         <w:rPr>
-          <w:lang w:val="en-US" w:eastAsia="ru-RU"/>
+          <w:lang w:eastAsia="ru-RU"/>
         </w:rPr>
         <w:t>_</w:t>
       </w:r>
@@ -5810,7 +6051,7 @@
       </w:r>
       <w:r>
         <w:rPr>
-          <w:lang w:val="en-US" w:eastAsia="ru-RU"/>
+          <w:lang w:eastAsia="ru-RU"/>
         </w:rPr>
         <w:t xml:space="preserve"> </w:t>
       </w:r>
@@ -5822,7 +6063,7 @@
       </w:r>
       <w:r>
         <w:rPr>
-          <w:lang w:val="en-US" w:eastAsia="ru-RU"/>
+          <w:lang w:eastAsia="ru-RU"/>
         </w:rPr>
         <w:t xml:space="preserve"> </w:t>
       </w:r>
@@ -5834,7 +6075,7 @@
       </w:r>
       <w:r>
         <w:rPr>
-          <w:lang w:val="en-US" w:eastAsia="ru-RU"/>
+          <w:lang w:eastAsia="ru-RU"/>
         </w:rPr>
         <w:t xml:space="preserve"> </w:t>
       </w:r>
@@ -5846,7 +6087,7 @@
       </w:r>
       <w:r>
         <w:rPr>
-          <w:lang w:val="en-US" w:eastAsia="ru-RU"/>
+          <w:lang w:eastAsia="ru-RU"/>
         </w:rPr>
         <w:t>):</w:t>
       </w:r>
@@ -5934,6 +6175,7 @@
           <w:noProof/>
           <w:lang w:val="en-US"/>
         </w:rPr>
+        <w:lastRenderedPageBreak/>
         <w:drawing>
           <wp:inline distT="0" distB="0" distL="0" distR="0" wp14:anchorId="64808E18" wp14:editId="7E8D7853">
             <wp:extent cx="5940425" cy="1824355"/>
@@ -5998,12 +6240,14 @@
         </w:rPr>
         <w:t xml:space="preserve"> = 50</w:t>
       </w:r>
+      <w:proofErr w:type="spellStart"/>
       <w:r>
         <w:rPr>
           <w:lang w:val="en-US" w:eastAsia="ru-RU"/>
         </w:rPr>
         <w:t>Mhz</w:t>
       </w:r>
+      <w:proofErr w:type="spellEnd"/>
       <w:r>
         <w:rPr>
           <w:lang w:eastAsia="ru-RU"/>
@@ -6130,7 +6374,6 @@
         <w:rPr>
           <w:lang w:eastAsia="ru-RU"/>
         </w:rPr>
-        <w:lastRenderedPageBreak/>
         <w:t xml:space="preserve">А также установил частоту </w:t>
       </w:r>
       <w:r>
@@ -6163,12 +6406,14 @@
         </w:rPr>
         <w:t>_</w:t>
       </w:r>
+      <w:proofErr w:type="spellStart"/>
       <w:r>
         <w:rPr>
           <w:lang w:val="en-US" w:eastAsia="ru-RU"/>
         </w:rPr>
         <w:t>pll</w:t>
       </w:r>
+      <w:proofErr w:type="spellEnd"/>
       <w:r>
         <w:rPr>
           <w:lang w:eastAsia="ru-RU"/>
@@ -6415,12 +6660,14 @@
         </w:rPr>
         <w:t xml:space="preserve"> = 40</w:t>
       </w:r>
+      <w:proofErr w:type="spellStart"/>
       <w:r>
         <w:rPr>
           <w:lang w:val="en-US" w:eastAsia="ru-RU"/>
         </w:rPr>
         <w:t>Mhz</w:t>
       </w:r>
+      <w:proofErr w:type="spellEnd"/>
       <w:r>
         <w:rPr>
           <w:lang w:eastAsia="ru-RU"/>
@@ -6500,12 +6747,14 @@
         </w:rPr>
         <w:t>*1000 = 40</w:t>
       </w:r>
+      <w:proofErr w:type="spellStart"/>
       <w:r>
         <w:rPr>
           <w:lang w:val="en-US" w:eastAsia="ru-RU"/>
         </w:rPr>
         <w:t>Mh</w:t>
       </w:r>
+      <w:proofErr w:type="spellEnd"/>
       <w:r>
         <w:rPr>
           <w:lang w:eastAsia="ru-RU"/>
@@ -6616,12 +6865,14 @@
         </w:rPr>
         <w:t>_</w:t>
       </w:r>
+      <w:proofErr w:type="spellStart"/>
       <w:r>
         <w:rPr>
           <w:lang w:val="en-US" w:eastAsia="ru-RU"/>
         </w:rPr>
         <w:t>pll</w:t>
       </w:r>
+      <w:proofErr w:type="spellEnd"/>
       <w:r>
         <w:rPr>
           <w:lang w:eastAsia="ru-RU"/>
@@ -6822,36 +7073,42 @@
         </w:rPr>
         <w:t xml:space="preserve"> </w:t>
       </w:r>
+      <w:proofErr w:type="spellStart"/>
       <w:r>
         <w:rPr>
           <w:lang w:val="en-US" w:eastAsia="ru-RU"/>
         </w:rPr>
         <w:t>Perfomence</w:t>
       </w:r>
+      <w:proofErr w:type="spellEnd"/>
       <w:r>
         <w:rPr>
           <w:lang w:eastAsia="ru-RU"/>
         </w:rPr>
         <w:t>_</w:t>
       </w:r>
+      <w:proofErr w:type="spellStart"/>
       <w:r>
         <w:rPr>
           <w:lang w:val="en-US" w:eastAsia="ru-RU"/>
         </w:rPr>
         <w:t>ExtraTimingOpt</w:t>
       </w:r>
+      <w:proofErr w:type="spellEnd"/>
       <w:r>
         <w:rPr>
           <w:lang w:eastAsia="ru-RU"/>
         </w:rPr>
         <w:t xml:space="preserve"> + </w:t>
       </w:r>
+      <w:proofErr w:type="spellStart"/>
       <w:r>
         <w:rPr>
           <w:lang w:val="en-US" w:eastAsia="ru-RU"/>
         </w:rPr>
         <w:t>phys</w:t>
       </w:r>
+      <w:proofErr w:type="spellEnd"/>
       <w:r>
         <w:rPr>
           <w:lang w:eastAsia="ru-RU"/>
@@ -6960,6 +7217,7 @@
         <w:rPr>
           <w:lang w:eastAsia="ru-RU"/>
         </w:rPr>
+        <w:lastRenderedPageBreak/>
         <w:t xml:space="preserve">Результаты </w:t>
       </w:r>
       <w:r>
@@ -7075,12 +7333,14 @@
         </w:rPr>
         <w:t xml:space="preserve">Модуль, который занимает больше всего места на кристалле – </w:t>
       </w:r>
+      <w:proofErr w:type="spellStart"/>
       <w:r>
         <w:rPr>
           <w:lang w:val="en-US" w:eastAsia="ru-RU"/>
         </w:rPr>
         <w:t>i</w:t>
       </w:r>
+      <w:proofErr w:type="spellEnd"/>
       <w:r>
         <w:rPr>
           <w:lang w:eastAsia="ru-RU"/>
@@ -7099,12 +7359,14 @@
         </w:rPr>
         <w:t>_</w:t>
       </w:r>
+      <w:proofErr w:type="spellStart"/>
       <w:r>
         <w:rPr>
           <w:lang w:val="en-US" w:eastAsia="ru-RU"/>
         </w:rPr>
         <w:t>exu</w:t>
       </w:r>
+      <w:proofErr w:type="spellEnd"/>
       <w:r>
         <w:rPr>
           <w:lang w:eastAsia="ru-RU"/>
@@ -7153,24 +7415,28 @@
         </w:rPr>
         <w:t xml:space="preserve">При этом </w:t>
       </w:r>
+      <w:proofErr w:type="spellStart"/>
       <w:r>
         <w:rPr>
           <w:lang w:val="en-US" w:eastAsia="ru-RU"/>
         </w:rPr>
         <w:t>i</w:t>
       </w:r>
+      <w:proofErr w:type="spellEnd"/>
       <w:r>
         <w:rPr>
           <w:lang w:eastAsia="ru-RU"/>
         </w:rPr>
         <w:t>_</w:t>
       </w:r>
+      <w:proofErr w:type="spellStart"/>
       <w:r>
         <w:rPr>
           <w:lang w:val="en-US" w:eastAsia="ru-RU"/>
         </w:rPr>
         <w:t>alu</w:t>
       </w:r>
+      <w:proofErr w:type="spellEnd"/>
       <w:r>
         <w:rPr>
           <w:lang w:eastAsia="ru-RU"/>
@@ -7193,13 +7459,7 @@
         <w:rPr>
           <w:lang w:val="en-US" w:eastAsia="ru-RU"/>
         </w:rPr>
-        <w:t>LUT</w:t>
-      </w:r>
-      <w:r>
-        <w:rPr>
-          <w:lang w:val="en-US" w:eastAsia="ru-RU"/>
-        </w:rPr>
-        <w:t>.</w:t>
+        <w:t>LUT.</w:t>
       </w:r>
     </w:p>
     <w:p>
@@ -7272,14 +7532,7 @@
           <w:noProof/>
           <w:lang w:val="en-US"/>
         </w:rPr>
-        <w:t>RVI</w:t>
-      </w:r>
-      <w:r>
-        <w:rPr>
-          <w:noProof/>
-          <w:lang w:val="en-US"/>
-        </w:rPr>
-        <w:t>MC</w:t>
+        <w:t>RVIMC</w:t>
       </w:r>
       <w:r>
         <w:rPr>
@@ -7306,16 +7559,35 @@
         </w:rPr>
         <w:t>.</w:t>
       </w:r>
+    </w:p>
+    <w:p>
+      <w:pPr>
+        <w:pStyle w:val="a8"/>
+        <w:ind w:left="0"/>
+        <w:rPr>
+          <w:noProof/>
+        </w:rPr>
+      </w:pPr>
     </w:p>
     <w:p>
       <w:pPr>
         <w:pStyle w:val="a8"/>
         <w:ind w:left="0" w:firstLine="0"/>
-        <w:rPr>
-          <w:noProof/>
-          <w:lang w:val="en-US"/>
-        </w:rPr>
-      </w:pPr>
+        <w:jc w:val="center"/>
+        <w:rPr>
+          <w:b/>
+          <w:bCs/>
+          <w:noProof/>
+        </w:rPr>
+      </w:pPr>
+      <w:r>
+        <w:rPr>
+          <w:b/>
+          <w:bCs/>
+          <w:noProof/>
+        </w:rPr>
+        <w:t>Выводы</w:t>
+      </w:r>
     </w:p>
     <w:tbl>
       <w:tblPr>
@@ -7698,30 +7970,28 @@
                 <w:lang w:val="en-US"/>
               </w:rPr>
             </w:pPr>
+            <w:proofErr w:type="spellStart"/>
             <w:r>
               <w:rPr>
                 <w:lang w:val="en-US" w:eastAsia="ru-RU"/>
               </w:rPr>
               <w:t>i</w:t>
             </w:r>
+            <w:proofErr w:type="spellEnd"/>
             <w:r>
               <w:rPr>
                 <w:lang w:eastAsia="ru-RU"/>
               </w:rPr>
               <w:t>_</w:t>
             </w:r>
+            <w:proofErr w:type="spellStart"/>
             <w:r>
               <w:rPr>
                 <w:lang w:val="en-US" w:eastAsia="ru-RU"/>
               </w:rPr>
-              <w:t>pipe_</w:t>
-            </w:r>
-            <w:r>
-              <w:rPr>
-                <w:lang w:val="en-US" w:eastAsia="ru-RU"/>
-              </w:rPr>
-              <w:t>hdu</w:t>
-            </w:r>
+              <w:t>pipe_hdu</w:t>
+            </w:r>
+            <w:proofErr w:type="spellEnd"/>
           </w:p>
         </w:tc>
         <w:tc>
@@ -7790,21 +8060,7 @@
                 <w:noProof/>
                 <w:lang w:val="en-US"/>
               </w:rPr>
-              <w:t>51</w:t>
-            </w:r>
-            <w:r>
-              <w:rPr>
-                <w:noProof/>
-                <w:lang w:val="en-US"/>
-              </w:rPr>
-              <w:t>6</w:t>
-            </w:r>
-            <w:r>
-              <w:rPr>
-                <w:noProof/>
-                <w:lang w:val="en-US"/>
-              </w:rPr>
-              <w:t xml:space="preserve"> LUT</w:t>
+              <w:t>516 LUT</w:t>
             </w:r>
           </w:p>
         </w:tc>
@@ -8272,6 +8528,7 @@
         <w:rPr>
           <w:noProof/>
         </w:rPr>
+        <w:lastRenderedPageBreak/>
         <w:t>Блок отладки Hart (HDU) - это компонент внутри HART, реализующий контроль над своими функциями отладки и предоставляющий интерфейс для модуля отладки.</w:t>
       </w:r>
     </w:p>
@@ -9105,6 +9362,7 @@
   <w:style w:type="character" w:default="1" w:styleId="a0">
     <w:name w:val="Default Paragraph Font"/>
     <w:uiPriority w:val="1"/>
+    <w:semiHidden/>
     <w:unhideWhenUsed/>
   </w:style>
   <w:style w:type="table" w:default="1" w:styleId="a1">

</xml_diff>